<commit_message>
genetic prior code written, 2015 cleaned and exported
</commit_message>
<xml_diff>
--- a/Figures/Maps/Yukon/All_Yukon.docx
+++ b/Figures/Maps/Yukon/All_Yukon.docx
@@ -4,6 +4,9 @@
   <w:body>
     <w:p>
       <w:r>
+        <w:rPr>
+          <w:noProof/>
+        </w:rPr>
         <w:drawing>
           <wp:anchor distT="0" distB="0" distL="114300" distR="114300" simplePos="0" relativeHeight="251658240" behindDoc="0" locked="0" layoutInCell="1" allowOverlap="1" wp14:anchorId="40E234C7" wp14:editId="63E65CC8">
             <wp:simplePos x="0" y="0"/>
@@ -63,14 +66,17 @@
     </w:p>
     <w:p>
       <w:r>
+        <w:rPr>
+          <w:noProof/>
+        </w:rPr>
         <w:drawing>
-          <wp:anchor distT="0" distB="0" distL="114300" distR="114300" simplePos="0" relativeHeight="251659264" behindDoc="0" locked="0" layoutInCell="1" allowOverlap="1" wp14:anchorId="0D3DC878" wp14:editId="4A2E0E45">
+          <wp:anchor distT="0" distB="0" distL="114300" distR="114300" simplePos="0" relativeHeight="251659264" behindDoc="0" locked="0" layoutInCell="1" allowOverlap="1" wp14:anchorId="0D3DC878" wp14:editId="3E49819A">
             <wp:simplePos x="0" y="0"/>
             <wp:positionH relativeFrom="column">
-              <wp:posOffset>-205105</wp:posOffset>
+              <wp:posOffset>-119761</wp:posOffset>
             </wp:positionH>
             <wp:positionV relativeFrom="paragraph">
-              <wp:posOffset>219075</wp:posOffset>
+              <wp:posOffset>255651</wp:posOffset>
             </wp:positionV>
             <wp:extent cx="6108065" cy="3848100"/>
             <wp:effectExtent l="0" t="0" r="635" b="0"/>
@@ -122,18 +128,21 @@
     </w:p>
     <w:p>
       <w:r>
+        <w:rPr>
+          <w:noProof/>
+        </w:rPr>
         <w:lastRenderedPageBreak/>
         <w:drawing>
-          <wp:anchor distT="0" distB="0" distL="114300" distR="114300" simplePos="0" relativeHeight="251661312" behindDoc="0" locked="0" layoutInCell="1" allowOverlap="1" wp14:anchorId="6032BBC2" wp14:editId="186A899D">
+          <wp:anchor distT="0" distB="0" distL="114300" distR="114300" simplePos="0" relativeHeight="251661312" behindDoc="0" locked="0" layoutInCell="1" allowOverlap="1" wp14:anchorId="6032BBC2" wp14:editId="34A491DC">
             <wp:simplePos x="0" y="0"/>
             <wp:positionH relativeFrom="column">
-              <wp:posOffset>-91933</wp:posOffset>
+              <wp:posOffset>-1270</wp:posOffset>
             </wp:positionH>
             <wp:positionV relativeFrom="paragraph">
-              <wp:posOffset>3835400</wp:posOffset>
+              <wp:posOffset>4007485</wp:posOffset>
             </wp:positionV>
-            <wp:extent cx="5953760" cy="3946619"/>
-            <wp:effectExtent l="0" t="0" r="2540" b="3175"/>
+            <wp:extent cx="5855335" cy="3881120"/>
+            <wp:effectExtent l="0" t="0" r="0" b="5080"/>
             <wp:wrapSquare wrapText="bothSides"/>
             <wp:docPr id="527587992" name="Picture 1" descr="A map of a river&#10;&#10;Description automatically generated"/>
             <wp:cNvGraphicFramePr>
@@ -161,7 +170,7 @@
                   <pic:spPr>
                     <a:xfrm>
                       <a:off x="0" y="0"/>
-                      <a:ext cx="5953760" cy="3946619"/>
+                      <a:ext cx="5855335" cy="3881120"/>
                     </a:xfrm>
                     <a:prstGeom prst="rect">
                       <a:avLst/>
@@ -180,6 +189,9 @@
         </w:drawing>
       </w:r>
       <w:r>
+        <w:rPr>
+          <w:noProof/>
+        </w:rPr>
         <w:drawing>
           <wp:anchor distT="0" distB="0" distL="114300" distR="114300" simplePos="0" relativeHeight="251660288" behindDoc="0" locked="0" layoutInCell="1" allowOverlap="1" wp14:anchorId="36B3DF34" wp14:editId="3EAD4631">
             <wp:simplePos x="0" y="0"/>
@@ -240,9 +252,11 @@
     <w:p/>
     <w:p>
       <w:r>
-        <w:lastRenderedPageBreak/>
+        <w:rPr>
+          <w:noProof/>
+        </w:rPr>
         <w:drawing>
-          <wp:anchor distT="0" distB="0" distL="114300" distR="114300" simplePos="0" relativeHeight="251662336" behindDoc="0" locked="0" layoutInCell="1" allowOverlap="1" wp14:anchorId="26C3C773" wp14:editId="15DC4770">
+          <wp:anchor distT="0" distB="0" distL="114300" distR="114300" simplePos="0" relativeHeight="251662336" behindDoc="0" locked="0" layoutInCell="1" allowOverlap="1" wp14:anchorId="26C3C773" wp14:editId="24FDB8BB">
             <wp:simplePos x="0" y="0"/>
             <wp:positionH relativeFrom="column">
               <wp:posOffset>-182880</wp:posOffset>
@@ -251,7 +265,7 @@
               <wp:posOffset>0</wp:posOffset>
             </wp:positionV>
             <wp:extent cx="6692900" cy="4300220"/>
-            <wp:effectExtent l="0" t="0" r="0" b="5080"/>
+            <wp:effectExtent l="0" t="0" r="2540" b="0"/>
             <wp:wrapSquare wrapText="bothSides"/>
             <wp:docPr id="1282312725" name="Picture 1" descr="A map of a river&#10;&#10;Description automatically generated"/>
             <wp:cNvGraphicFramePr>

</xml_diff>